<commit_message>
Development notes updated for boost install in protected directory
</commit_message>
<xml_diff>
--- a/DevelopmentEnvironmentConfiguration.docx
+++ b/DevelopmentEnvironmentConfiguration.docx
@@ -254,6 +254,53 @@
     </w:p>
     <w:p>
       <w:r>
+        <w:t>Note: if you do not have administrator</w:t>
+      </w:r>
+      <w:r>
+        <w:t>/root</w:t>
+      </w:r>
+      <w:r>
+        <w:t xml:space="preserve"> access</w:t>
+      </w:r>
+      <w:bookmarkStart w:id="0" w:name="_GoBack"/>
+      <w:bookmarkEnd w:id="0"/>
+      <w:r>
+        <w:t xml:space="preserve"> the second step will need to use the </w:t>
+      </w:r>
+      <w:proofErr w:type="spellStart"/>
+      <w:r>
+        <w:t>sudo</w:t>
+      </w:r>
+      <w:proofErr w:type="spellEnd"/>
+      <w:r>
+        <w:t xml:space="preserve"> command, i.e.</w:t>
+      </w:r>
+    </w:p>
+    <w:p/>
+    <w:p>
+      <w:r>
+        <w:t xml:space="preserve">        </w:t>
+      </w:r>
+      <w:proofErr w:type="spellStart"/>
+      <w:proofErr w:type="gramStart"/>
+      <w:r>
+        <w:t>sudo</w:t>
+      </w:r>
+      <w:proofErr w:type="spellEnd"/>
+      <w:proofErr w:type="gramEnd"/>
+      <w:r>
+        <w:t xml:space="preserve"> ./b2 install</w:t>
+      </w:r>
+    </w:p>
+    <w:p/>
+    <w:p>
+      <w:r>
+        <w:t>You will be prompted to enter your administrator password before installation proceeds.</w:t>
+      </w:r>
+    </w:p>
+    <w:p/>
+    <w:p>
+      <w:r>
         <w:t>At this point you have a new directory</w:t>
       </w:r>
       <w:r>
@@ -286,6 +333,7 @@
     </w:p>
     <w:p>
       <w:r>
+        <w:lastRenderedPageBreak/>
         <w:t xml:space="preserve">Our </w:t>
       </w:r>
       <w:proofErr w:type="spellStart"/>
@@ -357,7 +405,6 @@
         </w:numPr>
       </w:pPr>
       <w:r>
-        <w:lastRenderedPageBreak/>
         <w:t>C</w:t>
       </w:r>
       <w:r>
@@ -554,19 +601,7 @@
           <w:rPr>
             <w:rStyle w:val="Hyperlink"/>
           </w:rPr>
-          <w:t>https://code.google.com/p/googletest/wiki/V1_7_X</w:t>
-        </w:r>
-        <w:r>
-          <w:rPr>
-            <w:rStyle w:val="Hyperlink"/>
-          </w:rPr>
-          <w:t>c</w:t>
-        </w:r>
-        <w:r>
-          <w:rPr>
-            <w:rStyle w:val="Hyperlink"/>
-          </w:rPr>
-          <w:t>odeGuide</w:t>
+          <w:t>https://code.google.com/p/googletest/wiki/V1_7_XcodeGuide</w:t>
         </w:r>
       </w:hyperlink>
     </w:p>
@@ -1088,8 +1123,6 @@
       <w:r>
         <w:t>[] folder:</w:t>
       </w:r>
-      <w:bookmarkStart w:id="0" w:name="_GoBack"/>
-      <w:bookmarkEnd w:id="0"/>
     </w:p>
     <w:p>
       <w:pPr>

</xml_diff>

<commit_message>
Fixing problems with deployment of gtest on Jason's machine. 1) Removed gtest under /usr/local from the Library Search Paths build setting (this was an error). 2) Set Absolute Path for the test framework for the framework in file inspector. 3) Made deployment instructions more explicit about matching settings in both test and CATSMAT build targets.
</commit_message>
<xml_diff>
--- a/DevelopmentEnvironmentConfiguration.docx
+++ b/DevelopmentEnvironmentConfiguration.docx
@@ -260,12 +260,7 @@
         <w:t>/root</w:t>
       </w:r>
       <w:r>
-        <w:t xml:space="preserve"> access</w:t>
-      </w:r>
-      <w:bookmarkStart w:id="0" w:name="_GoBack"/>
-      <w:bookmarkEnd w:id="0"/>
-      <w:r>
-        <w:t xml:space="preserve"> the second step will need to use the </w:t>
+        <w:t xml:space="preserve"> access the second step will need to use the </w:t>
       </w:r>
       <w:proofErr w:type="spellStart"/>
       <w:r>
@@ -683,6 +678,50 @@
         <w:t xml:space="preserve"> project match those that we use in our CATSMAT project, otherwise you will get link errors:</w:t>
       </w:r>
     </w:p>
+    <w:p/>
+    <w:p>
+      <w:pPr>
+        <w:pStyle w:val="ListParagraph"/>
+        <w:ind w:left="360"/>
+        <w:rPr>
+          <w:i/>
+        </w:rPr>
+      </w:pPr>
+      <w:r>
+        <w:rPr>
+          <w:i/>
+        </w:rPr>
+        <w:t xml:space="preserve">Note that </w:t>
+      </w:r>
+      <w:proofErr w:type="gramStart"/>
+      <w:r>
+        <w:rPr>
+          <w:i/>
+        </w:rPr>
+        <w:t>a these</w:t>
+      </w:r>
+      <w:proofErr w:type="gramEnd"/>
+      <w:r>
+        <w:rPr>
+          <w:i/>
+        </w:rPr>
+        <w:t xml:space="preserve"> settings must be the same in both the </w:t>
+      </w:r>
+      <w:proofErr w:type="spellStart"/>
+      <w:r>
+        <w:rPr>
+          <w:i/>
+        </w:rPr>
+        <w:t>gtest</w:t>
+      </w:r>
+      <w:proofErr w:type="spellEnd"/>
+      <w:r>
+        <w:rPr>
+          <w:i/>
+        </w:rPr>
+        <w:t xml:space="preserve"> project, and also in the CATSMAT project.  You should check these in both places.</w:t>
+      </w:r>
+    </w:p>
     <w:p>
       <w:r>
         <w:t xml:space="preserve"> </w:t>
@@ -739,6 +778,8 @@
         </w:rPr>
         <w:t>Architectures</w:t>
       </w:r>
+      <w:bookmarkStart w:id="0" w:name="_GoBack"/>
+      <w:bookmarkEnd w:id="0"/>
     </w:p>
     <w:p>
       <w:pPr>

</xml_diff>

<commit_message>
Story S-01050 [https://www52.v1host.com/Private63/story.mvc/Summary?oidToken=Story%3A1222] Adding libmusicxml2 into the project.
</commit_message>
<xml_diff>
--- a/DevelopmentEnvironmentConfiguration.docx
+++ b/DevelopmentEnvironmentConfiguration.docx
@@ -22,11 +22,14 @@
     </w:p>
     <w:p>
       <w:r>
-        <w:t xml:space="preserve">Last Modified: 7 </w:t>
+        <w:t xml:space="preserve">Last Modified: 5 </w:t>
       </w:r>
       <w:proofErr w:type="gramStart"/>
       <w:r>
-        <w:t>June,</w:t>
+        <w:t>September</w:t>
+      </w:r>
+      <w:r>
+        <w:t>,</w:t>
       </w:r>
       <w:proofErr w:type="gramEnd"/>
       <w:r>
@@ -44,7 +47,12 @@
     </w:p>
     <w:p>
       <w:r>
-        <w:t xml:space="preserve">The project is built on Mac OS X 10.10 using </w:t>
+        <w:t>The project is bu</w:t>
+      </w:r>
+      <w:bookmarkStart w:id="0" w:name="_GoBack"/>
+      <w:bookmarkEnd w:id="0"/>
+      <w:r>
+        <w:t xml:space="preserve">ilt on Mac OS X 10.10 using </w:t>
       </w:r>
       <w:proofErr w:type="spellStart"/>
       <w:r>
@@ -55,11 +63,33 @@
         <w:t xml:space="preserve"> 6.3.1 or above.</w:t>
       </w:r>
     </w:p>
-    <w:p/>
+    <w:p>
+      <w:pPr>
+        <w:pStyle w:val="Heading1"/>
+      </w:pPr>
+      <w:proofErr w:type="spellStart"/>
+      <w:proofErr w:type="gramStart"/>
+      <w:r>
+        <w:t>libMusicXML</w:t>
+      </w:r>
+      <w:proofErr w:type="spellEnd"/>
+      <w:proofErr w:type="gramEnd"/>
+    </w:p>
+    <w:p>
+      <w:pPr>
+        <w:pStyle w:val="Heading2"/>
+      </w:pPr>
+      <w:r>
+        <w:t>Version 1</w:t>
+      </w:r>
+    </w:p>
     <w:p>
       <w:r>
         <w:t xml:space="preserve">We use </w:t>
       </w:r>
+      <w:r>
+        <w:t xml:space="preserve">version 1 of </w:t>
+      </w:r>
       <w:proofErr w:type="spellStart"/>
       <w:r>
         <w:t>libMusicXML</w:t>
@@ -86,6 +116,91 @@
       <w:proofErr w:type="spellEnd"/>
       <w:r>
         <w:t>.</w:t>
+      </w:r>
+    </w:p>
+    <w:p/>
+    <w:p>
+      <w:pPr>
+        <w:pStyle w:val="Heading2"/>
+      </w:pPr>
+      <w:r>
+        <w:t>Version 3</w:t>
+      </w:r>
+    </w:p>
+    <w:p>
+      <w:r>
+        <w:t xml:space="preserve">We also use </w:t>
+      </w:r>
+      <w:proofErr w:type="spellStart"/>
+      <w:r>
+        <w:t>Verson</w:t>
+      </w:r>
+      <w:proofErr w:type="spellEnd"/>
+      <w:r>
+        <w:t xml:space="preserve"> 3 of </w:t>
+      </w:r>
+      <w:proofErr w:type="spellStart"/>
+      <w:proofErr w:type="gramStart"/>
+      <w:r>
+        <w:t>MusicXML</w:t>
+      </w:r>
+      <w:proofErr w:type="spellEnd"/>
+      <w:r>
+        <w:t xml:space="preserve"> which</w:t>
+      </w:r>
+      <w:proofErr w:type="gramEnd"/>
+      <w:r>
+        <w:t xml:space="preserve"> is implemented in a framework called libMusicXML2. You need to download this file from </w:t>
+      </w:r>
+      <w:proofErr w:type="spellStart"/>
+      <w:r>
+        <w:t>sourceforge</w:t>
+      </w:r>
+      <w:proofErr w:type="spellEnd"/>
+      <w:r>
+        <w:t xml:space="preserve"> at this address:</w:t>
+      </w:r>
+    </w:p>
+    <w:p/>
+    <w:p>
+      <w:pPr>
+        <w:pStyle w:val="ListParagraph"/>
+        <w:numPr>
+          <w:ilvl w:val="0"/>
+          <w:numId w:val="9"/>
+        </w:numPr>
+      </w:pPr>
+      <w:hyperlink r:id="rId6" w:history="1">
+        <w:r>
+          <w:rPr>
+            <w:rStyle w:val="Hyperlink"/>
+          </w:rPr>
+          <w:t>http://sourceforge.net/projects/libmusicxml/files/libmusicxml-macosx/</w:t>
+        </w:r>
+      </w:hyperlink>
+    </w:p>
+    <w:p/>
+    <w:p>
+      <w:r>
+        <w:t>Note that this is the framework for OS X – if you are on another platform these instructions might be different.</w:t>
+      </w:r>
+    </w:p>
+    <w:p/>
+    <w:p>
+      <w:r>
+        <w:t xml:space="preserve">The download gives you a file called </w:t>
+      </w:r>
+      <w:r>
+        <w:t>libmusicxml-3.00-macosx.tgz</w:t>
+      </w:r>
+      <w:r>
+        <w:t xml:space="preserve">.  Unpack this somewhere and copy the </w:t>
+      </w:r>
+      <w:r>
+        <w:t>libmusicxml2.framework</w:t>
+      </w:r>
+      <w:r>
+        <w:t xml:space="preserve"> to /Library/Frameworks on your machine. </w:t>
       </w:r>
     </w:p>
     <w:p>
@@ -194,6 +309,7 @@
         </w:numPr>
       </w:pPr>
       <w:r>
+        <w:lastRenderedPageBreak/>
         <w:t>In a terminal window, change directory to $BOOST_DISTRO and then run the following</w:t>
       </w:r>
       <w:r>
@@ -328,7 +444,6 @@
     </w:p>
     <w:p>
       <w:r>
-        <w:lastRenderedPageBreak/>
         <w:t xml:space="preserve">Our </w:t>
       </w:r>
       <w:proofErr w:type="spellStart"/>
@@ -570,7 +685,7 @@
       <w:pPr>
         <w:jc w:val="center"/>
       </w:pPr>
-      <w:hyperlink r:id="rId6" w:history="1">
+      <w:hyperlink r:id="rId7" w:history="1">
         <w:r>
           <w:rPr>
             <w:rStyle w:val="Hyperlink"/>
@@ -591,7 +706,7 @@
       <w:pPr>
         <w:jc w:val="center"/>
       </w:pPr>
-      <w:hyperlink r:id="rId7" w:history="1">
+      <w:hyperlink r:id="rId8" w:history="1">
         <w:r>
           <w:rPr>
             <w:rStyle w:val="Hyperlink"/>
@@ -778,8 +893,6 @@
         </w:rPr>
         <w:t>Architectures</w:t>
       </w:r>
-      <w:bookmarkStart w:id="0" w:name="_GoBack"/>
-      <w:bookmarkEnd w:id="0"/>
     </w:p>
     <w:p>
       <w:pPr>
@@ -2107,6 +2220,119 @@
       <w:pPr>
         <w:ind w:left="6120" w:hanging="180"/>
       </w:pPr>
+    </w:lvl>
+  </w:abstractNum>
+  <w:abstractNum w:abstractNumId="8">
+    <w:nsid w:val="76BE35B9"/>
+    <w:multiLevelType w:val="hybridMultilevel"/>
+    <w:tmpl w:val="92425D0A"/>
+    <w:lvl w:ilvl="0" w:tplc="04090001">
+      <w:start w:val="1"/>
+      <w:numFmt w:val="bullet"/>
+      <w:lvlText w:val=""/>
+      <w:lvlJc w:val="left"/>
+      <w:pPr>
+        <w:ind w:left="720" w:hanging="360"/>
+      </w:pPr>
+      <w:rPr>
+        <w:rFonts w:ascii="Symbol" w:hAnsi="Symbol" w:hint="default"/>
+      </w:rPr>
+    </w:lvl>
+    <w:lvl w:ilvl="1" w:tplc="04090003" w:tentative="1">
+      <w:start w:val="1"/>
+      <w:numFmt w:val="bullet"/>
+      <w:lvlText w:val="o"/>
+      <w:lvlJc w:val="left"/>
+      <w:pPr>
+        <w:ind w:left="1440" w:hanging="360"/>
+      </w:pPr>
+      <w:rPr>
+        <w:rFonts w:ascii="Courier New" w:hAnsi="Courier New" w:hint="default"/>
+      </w:rPr>
+    </w:lvl>
+    <w:lvl w:ilvl="2" w:tplc="04090005" w:tentative="1">
+      <w:start w:val="1"/>
+      <w:numFmt w:val="bullet"/>
+      <w:lvlText w:val=""/>
+      <w:lvlJc w:val="left"/>
+      <w:pPr>
+        <w:ind w:left="2160" w:hanging="360"/>
+      </w:pPr>
+      <w:rPr>
+        <w:rFonts w:ascii="Wingdings" w:hAnsi="Wingdings" w:hint="default"/>
+      </w:rPr>
+    </w:lvl>
+    <w:lvl w:ilvl="3" w:tplc="04090001" w:tentative="1">
+      <w:start w:val="1"/>
+      <w:numFmt w:val="bullet"/>
+      <w:lvlText w:val=""/>
+      <w:lvlJc w:val="left"/>
+      <w:pPr>
+        <w:ind w:left="2880" w:hanging="360"/>
+      </w:pPr>
+      <w:rPr>
+        <w:rFonts w:ascii="Symbol" w:hAnsi="Symbol" w:hint="default"/>
+      </w:rPr>
+    </w:lvl>
+    <w:lvl w:ilvl="4" w:tplc="04090003" w:tentative="1">
+      <w:start w:val="1"/>
+      <w:numFmt w:val="bullet"/>
+      <w:lvlText w:val="o"/>
+      <w:lvlJc w:val="left"/>
+      <w:pPr>
+        <w:ind w:left="3600" w:hanging="360"/>
+      </w:pPr>
+      <w:rPr>
+        <w:rFonts w:ascii="Courier New" w:hAnsi="Courier New" w:hint="default"/>
+      </w:rPr>
+    </w:lvl>
+    <w:lvl w:ilvl="5" w:tplc="04090005" w:tentative="1">
+      <w:start w:val="1"/>
+      <w:numFmt w:val="bullet"/>
+      <w:lvlText w:val=""/>
+      <w:lvlJc w:val="left"/>
+      <w:pPr>
+        <w:ind w:left="4320" w:hanging="360"/>
+      </w:pPr>
+      <w:rPr>
+        <w:rFonts w:ascii="Wingdings" w:hAnsi="Wingdings" w:hint="default"/>
+      </w:rPr>
+    </w:lvl>
+    <w:lvl w:ilvl="6" w:tplc="04090001" w:tentative="1">
+      <w:start w:val="1"/>
+      <w:numFmt w:val="bullet"/>
+      <w:lvlText w:val=""/>
+      <w:lvlJc w:val="left"/>
+      <w:pPr>
+        <w:ind w:left="5040" w:hanging="360"/>
+      </w:pPr>
+      <w:rPr>
+        <w:rFonts w:ascii="Symbol" w:hAnsi="Symbol" w:hint="default"/>
+      </w:rPr>
+    </w:lvl>
+    <w:lvl w:ilvl="7" w:tplc="04090003" w:tentative="1">
+      <w:start w:val="1"/>
+      <w:numFmt w:val="bullet"/>
+      <w:lvlText w:val="o"/>
+      <w:lvlJc w:val="left"/>
+      <w:pPr>
+        <w:ind w:left="5760" w:hanging="360"/>
+      </w:pPr>
+      <w:rPr>
+        <w:rFonts w:ascii="Courier New" w:hAnsi="Courier New" w:hint="default"/>
+      </w:rPr>
+    </w:lvl>
+    <w:lvl w:ilvl="8" w:tplc="04090005" w:tentative="1">
+      <w:start w:val="1"/>
+      <w:numFmt w:val="bullet"/>
+      <w:lvlText w:val=""/>
+      <w:lvlJc w:val="left"/>
+      <w:pPr>
+        <w:ind w:left="6480" w:hanging="360"/>
+      </w:pPr>
+      <w:rPr>
+        <w:rFonts w:ascii="Wingdings" w:hAnsi="Wingdings" w:hint="default"/>
+      </w:rPr>
     </w:lvl>
   </w:abstractNum>
   <w:num w:numId="1">
@@ -2132,6 +2358,9 @@
   </w:num>
   <w:num w:numId="8">
     <w:abstractNumId w:val="3"/>
+  </w:num>
+  <w:num w:numId="9">
+    <w:abstractNumId w:val="8"/>
   </w:num>
 </w:numbering>
 </file>
@@ -2315,6 +2544,30 @@
       <w:szCs w:val="32"/>
     </w:rPr>
   </w:style>
+  <w:style w:type="paragraph" w:styleId="Heading2">
+    <w:name w:val="heading 2"/>
+    <w:basedOn w:val="Normal"/>
+    <w:next w:val="Normal"/>
+    <w:link w:val="Heading2Char"/>
+    <w:uiPriority w:val="9"/>
+    <w:unhideWhenUsed/>
+    <w:qFormat/>
+    <w:rsid w:val="00A802CA"/>
+    <w:pPr>
+      <w:keepNext/>
+      <w:keepLines/>
+      <w:spacing w:before="200"/>
+      <w:outlineLvl w:val="1"/>
+    </w:pPr>
+    <w:rPr>
+      <w:rFonts w:asciiTheme="majorHAnsi" w:eastAsiaTheme="majorEastAsia" w:hAnsiTheme="majorHAnsi" w:cstheme="majorBidi"/>
+      <w:b/>
+      <w:bCs/>
+      <w:color w:val="4F81BD" w:themeColor="accent1"/>
+      <w:sz w:val="26"/>
+      <w:szCs w:val="26"/>
+    </w:rPr>
+  </w:style>
   <w:style w:type="character" w:default="1" w:styleId="DefaultParagraphFont">
     <w:name w:val="Default Paragraph Font"/>
     <w:uiPriority w:val="1"/>
@@ -2429,6 +2682,21 @@
       <w:ind w:left="720"/>
       <w:contextualSpacing/>
     </w:pPr>
+  </w:style>
+  <w:style w:type="character" w:customStyle="1" w:styleId="Heading2Char">
+    <w:name w:val="Heading 2 Char"/>
+    <w:basedOn w:val="DefaultParagraphFont"/>
+    <w:link w:val="Heading2"/>
+    <w:uiPriority w:val="9"/>
+    <w:rsid w:val="00A802CA"/>
+    <w:rPr>
+      <w:rFonts w:asciiTheme="majorHAnsi" w:eastAsiaTheme="majorEastAsia" w:hAnsiTheme="majorHAnsi" w:cstheme="majorBidi"/>
+      <w:b/>
+      <w:bCs/>
+      <w:color w:val="4F81BD" w:themeColor="accent1"/>
+      <w:sz w:val="26"/>
+      <w:szCs w:val="26"/>
+    </w:rPr>
   </w:style>
 </w:styles>
 </file>
@@ -2612,6 +2880,30 @@
       <w:szCs w:val="32"/>
     </w:rPr>
   </w:style>
+  <w:style w:type="paragraph" w:styleId="Heading2">
+    <w:name w:val="heading 2"/>
+    <w:basedOn w:val="Normal"/>
+    <w:next w:val="Normal"/>
+    <w:link w:val="Heading2Char"/>
+    <w:uiPriority w:val="9"/>
+    <w:unhideWhenUsed/>
+    <w:qFormat/>
+    <w:rsid w:val="00A802CA"/>
+    <w:pPr>
+      <w:keepNext/>
+      <w:keepLines/>
+      <w:spacing w:before="200"/>
+      <w:outlineLvl w:val="1"/>
+    </w:pPr>
+    <w:rPr>
+      <w:rFonts w:asciiTheme="majorHAnsi" w:eastAsiaTheme="majorEastAsia" w:hAnsiTheme="majorHAnsi" w:cstheme="majorBidi"/>
+      <w:b/>
+      <w:bCs/>
+      <w:color w:val="4F81BD" w:themeColor="accent1"/>
+      <w:sz w:val="26"/>
+      <w:szCs w:val="26"/>
+    </w:rPr>
+  </w:style>
   <w:style w:type="character" w:default="1" w:styleId="DefaultParagraphFont">
     <w:name w:val="Default Paragraph Font"/>
     <w:uiPriority w:val="1"/>
@@ -2726,6 +3018,21 @@
       <w:ind w:left="720"/>
       <w:contextualSpacing/>
     </w:pPr>
+  </w:style>
+  <w:style w:type="character" w:customStyle="1" w:styleId="Heading2Char">
+    <w:name w:val="Heading 2 Char"/>
+    <w:basedOn w:val="DefaultParagraphFont"/>
+    <w:link w:val="Heading2"/>
+    <w:uiPriority w:val="9"/>
+    <w:rsid w:val="00A802CA"/>
+    <w:rPr>
+      <w:rFonts w:asciiTheme="majorHAnsi" w:eastAsiaTheme="majorEastAsia" w:hAnsiTheme="majorHAnsi" w:cstheme="majorBidi"/>
+      <w:b/>
+      <w:bCs/>
+      <w:color w:val="4F81BD" w:themeColor="accent1"/>
+      <w:sz w:val="26"/>
+      <w:szCs w:val="26"/>
+    </w:rPr>
   </w:style>
 </w:styles>
 </file>

</xml_diff>